<commit_message>
back + template optimization + composer update
</commit_message>
<xml_diff>
--- a/docs/Notes.docx
+++ b/docs/Notes.docx
@@ -428,12 +428,18 @@
         </w:numPr>
         <w:spacing w:before="0" w:after="0"/>
         <w:rPr>
-          <w:lang w:val="en-US"/>
-        </w:rPr>
-      </w:pPr>
-      <w:r>
-        <w:rPr>
-          <w:lang w:val="en-US"/>
+          <w:rFonts w:asciiTheme="minorHAnsi" w:cstheme="minorBidi" w:eastAsiaTheme="minorHAnsi" w:hAnsiTheme="minorHAnsi"/>
+          <w:highlight w:val="none"/>
+          <w:shd w:fill="81D41A" w:val="clear"/>
+          <w14:ligatures w14:val="standardContextual"/>
+        </w:rPr>
+      </w:pPr>
+      <w:r>
+        <w:rPr>
+          <w:rFonts w:asciiTheme="minorHAnsi" w:cstheme="minorBidi" w:eastAsiaTheme="minorHAnsi" w:hAnsiTheme="minorHAnsi"/>
+          <w:shd w:fill="81D41A" w:val="clear"/>
+          <w:lang w:val="en-US"/>
+          <w14:ligatures w14:val="standardContextual"/>
         </w:rPr>
         <w:t>The navigation between the pages is slow</w:t>
       </w:r>
@@ -1170,6 +1176,7 @@
     <w:qFormat/>
     <w:pPr>
       <w:widowControl/>
+      <w:suppressAutoHyphens w:val="true"/>
       <w:bidi w:val="0"/>
       <w:spacing w:lineRule="auto" w:line="259" w:before="0" w:after="160"/>
       <w:jc w:val="left"/>

</xml_diff>